<commit_message>
Updated Deleverable 1 Document with Tarin/Sam part
</commit_message>
<xml_diff>
--- a/Deleverable 1 Document.docx
+++ b/Deleverable 1 Document.docx
@@ -47,18 +47,7 @@
     </w:p>
     <w:p>
       <w:r>
-        <w:t>I also started part of the delivery 2.</w:t>
-      </w:r>
-      <w:r>
-        <w:t xml:space="preserve"> </w:t>
-      </w:r>
-      <w:proofErr w:type="gramStart"/>
-      <w:r>
-        <w:t>I  started</w:t>
-      </w:r>
-      <w:proofErr w:type="gramEnd"/>
-      <w:r>
-        <w:t xml:space="preserve"> building the GUI using </w:t>
+        <w:t xml:space="preserve">I also started part of the delivery 2. I  started building the GUI using </w:t>
       </w:r>
       <w:proofErr w:type="spellStart"/>
       <w:r>
@@ -91,6 +80,30 @@
           <w:bCs/>
         </w:rPr>
         <w:t>Tarin:</w:t>
+      </w:r>
+    </w:p>
+    <w:p>
+      <w:r>
+        <w:t xml:space="preserve">I completed the first element of the Deliverable 1 : Project Summary, where I had to come up with a general use case where the project would be handy and </w:t>
+      </w:r>
+      <w:r>
+        <w:t>put it in a way that is easy to explain.</w:t>
+      </w:r>
+      <w:r>
+        <w:br/>
+      </w:r>
+      <w:r>
+        <w:br/>
+        <w:t>I also successfully made the inventory of the hardware that will be used to complete the project, listing both their exact names and adding their images in a table inside the Read</w:t>
+      </w:r>
+      <w:r>
+        <w:t>me</w:t>
+      </w:r>
+      <w:r>
+        <w:t>.md</w:t>
+      </w:r>
+      <w:r>
+        <w:t xml:space="preserve"> file in the repository.</w:t>
       </w:r>
     </w:p>
     <w:p>
@@ -108,22 +121,6 @@
           <w:bCs/>
         </w:rPr>
       </w:pPr>
-    </w:p>
-    <w:p>
-      <w:pPr>
-        <w:rPr>
-          <w:b/>
-          <w:bCs/>
-        </w:rPr>
-      </w:pPr>
-    </w:p>
-    <w:p>
-      <w:pPr>
-        <w:rPr>
-          <w:b/>
-          <w:bCs/>
-        </w:rPr>
-      </w:pPr>
       <w:r>
         <w:rPr>
           <w:b/>
@@ -132,7 +129,11 @@
         <w:t>Sam:</w:t>
       </w:r>
     </w:p>
-    <w:p/>
+    <w:p>
+      <w:r>
+        <w:t>I planned out how our system architecture will look like, using a diagram to show how we will connect our sensors and actuators modules to the GPIO extension board.</w:t>
+      </w:r>
+    </w:p>
     <w:sectPr>
       <w:pgSz w:w="12240" w:h="15840"/>
       <w:pgMar w:top="1440" w:right="1440" w:bottom="1440" w:left="1440" w:header="720" w:footer="720" w:gutter="0"/>
@@ -544,11 +545,11 @@
     <w:name w:val="Normal"/>
     <w:qFormat/>
   </w:style>
-  <w:style w:type="paragraph" w:styleId="Titre1">
+  <w:style w:type="paragraph" w:styleId="Heading1">
     <w:name w:val="heading 1"/>
     <w:basedOn w:val="Normal"/>
     <w:next w:val="Normal"/>
-    <w:link w:val="Titre1Car"/>
+    <w:link w:val="Heading1Char"/>
     <w:uiPriority w:val="9"/>
     <w:qFormat/>
     <w:rsid w:val="003A66D9"/>
@@ -565,11 +566,11 @@
       <w:szCs w:val="40"/>
     </w:rPr>
   </w:style>
-  <w:style w:type="paragraph" w:styleId="Titre2">
+  <w:style w:type="paragraph" w:styleId="Heading2">
     <w:name w:val="heading 2"/>
     <w:basedOn w:val="Normal"/>
     <w:next w:val="Normal"/>
-    <w:link w:val="Titre2Car"/>
+    <w:link w:val="Heading2Char"/>
     <w:uiPriority w:val="9"/>
     <w:semiHidden/>
     <w:unhideWhenUsed/>
@@ -588,11 +589,11 @@
       <w:szCs w:val="32"/>
     </w:rPr>
   </w:style>
-  <w:style w:type="paragraph" w:styleId="Titre3">
+  <w:style w:type="paragraph" w:styleId="Heading3">
     <w:name w:val="heading 3"/>
     <w:basedOn w:val="Normal"/>
     <w:next w:val="Normal"/>
-    <w:link w:val="Titre3Car"/>
+    <w:link w:val="Heading3Char"/>
     <w:uiPriority w:val="9"/>
     <w:semiHidden/>
     <w:unhideWhenUsed/>
@@ -611,11 +612,11 @@
       <w:szCs w:val="28"/>
     </w:rPr>
   </w:style>
-  <w:style w:type="paragraph" w:styleId="Titre4">
+  <w:style w:type="paragraph" w:styleId="Heading4">
     <w:name w:val="heading 4"/>
     <w:basedOn w:val="Normal"/>
     <w:next w:val="Normal"/>
-    <w:link w:val="Titre4Car"/>
+    <w:link w:val="Heading4Char"/>
     <w:uiPriority w:val="9"/>
     <w:semiHidden/>
     <w:unhideWhenUsed/>
@@ -634,11 +635,11 @@
       <w:color w:val="0F4761" w:themeColor="accent1" w:themeShade="BF"/>
     </w:rPr>
   </w:style>
-  <w:style w:type="paragraph" w:styleId="Titre5">
+  <w:style w:type="paragraph" w:styleId="Heading5">
     <w:name w:val="heading 5"/>
     <w:basedOn w:val="Normal"/>
     <w:next w:val="Normal"/>
-    <w:link w:val="Titre5Car"/>
+    <w:link w:val="Heading5Char"/>
     <w:uiPriority w:val="9"/>
     <w:semiHidden/>
     <w:unhideWhenUsed/>
@@ -655,11 +656,11 @@
       <w:color w:val="0F4761" w:themeColor="accent1" w:themeShade="BF"/>
     </w:rPr>
   </w:style>
-  <w:style w:type="paragraph" w:styleId="Titre6">
+  <w:style w:type="paragraph" w:styleId="Heading6">
     <w:name w:val="heading 6"/>
     <w:basedOn w:val="Normal"/>
     <w:next w:val="Normal"/>
-    <w:link w:val="Titre6Car"/>
+    <w:link w:val="Heading6Char"/>
     <w:uiPriority w:val="9"/>
     <w:semiHidden/>
     <w:unhideWhenUsed/>
@@ -678,11 +679,11 @@
       <w:color w:val="595959" w:themeColor="text1" w:themeTint="A6"/>
     </w:rPr>
   </w:style>
-  <w:style w:type="paragraph" w:styleId="Titre7">
+  <w:style w:type="paragraph" w:styleId="Heading7">
     <w:name w:val="heading 7"/>
     <w:basedOn w:val="Normal"/>
     <w:next w:val="Normal"/>
-    <w:link w:val="Titre7Car"/>
+    <w:link w:val="Heading7Char"/>
     <w:uiPriority w:val="9"/>
     <w:semiHidden/>
     <w:unhideWhenUsed/>
@@ -699,11 +700,11 @@
       <w:color w:val="595959" w:themeColor="text1" w:themeTint="A6"/>
     </w:rPr>
   </w:style>
-  <w:style w:type="paragraph" w:styleId="Titre8">
+  <w:style w:type="paragraph" w:styleId="Heading8">
     <w:name w:val="heading 8"/>
     <w:basedOn w:val="Normal"/>
     <w:next w:val="Normal"/>
-    <w:link w:val="Titre8Car"/>
+    <w:link w:val="Heading8Char"/>
     <w:uiPriority w:val="9"/>
     <w:semiHidden/>
     <w:unhideWhenUsed/>
@@ -722,11 +723,11 @@
       <w:color w:val="272727" w:themeColor="text1" w:themeTint="D8"/>
     </w:rPr>
   </w:style>
-  <w:style w:type="paragraph" w:styleId="Titre9">
+  <w:style w:type="paragraph" w:styleId="Heading9">
     <w:name w:val="heading 9"/>
     <w:basedOn w:val="Normal"/>
     <w:next w:val="Normal"/>
-    <w:link w:val="Titre9Car"/>
+    <w:link w:val="Heading9Char"/>
     <w:uiPriority w:val="9"/>
     <w:semiHidden/>
     <w:unhideWhenUsed/>
@@ -743,12 +744,12 @@
       <w:color w:val="272727" w:themeColor="text1" w:themeTint="D8"/>
     </w:rPr>
   </w:style>
-  <w:style w:type="character" w:default="1" w:styleId="Policepardfaut">
+  <w:style w:type="character" w:default="1" w:styleId="DefaultParagraphFont">
     <w:name w:val="Default Paragraph Font"/>
     <w:uiPriority w:val="1"/>
     <w:unhideWhenUsed/>
   </w:style>
-  <w:style w:type="table" w:default="1" w:styleId="TableauNormal">
+  <w:style w:type="table" w:default="1" w:styleId="TableNormal">
     <w:name w:val="Normal Table"/>
     <w:uiPriority w:val="99"/>
     <w:semiHidden/>
@@ -763,16 +764,16 @@
       </w:tblCellMar>
     </w:tblPr>
   </w:style>
-  <w:style w:type="numbering" w:default="1" w:styleId="Aucuneliste">
+  <w:style w:type="numbering" w:default="1" w:styleId="NoList">
     <w:name w:val="No List"/>
     <w:uiPriority w:val="99"/>
     <w:semiHidden/>
     <w:unhideWhenUsed/>
   </w:style>
-  <w:style w:type="character" w:customStyle="1" w:styleId="Titre1Car">
-    <w:name w:val="Titre 1 Car"/>
-    <w:basedOn w:val="Policepardfaut"/>
-    <w:link w:val="Titre1"/>
+  <w:style w:type="character" w:customStyle="1" w:styleId="Heading1Char">
+    <w:name w:val="Heading 1 Char"/>
+    <w:basedOn w:val="DefaultParagraphFont"/>
+    <w:link w:val="Heading1"/>
     <w:uiPriority w:val="9"/>
     <w:rsid w:val="003A66D9"/>
     <w:rPr>
@@ -782,10 +783,10 @@
       <w:szCs w:val="40"/>
     </w:rPr>
   </w:style>
-  <w:style w:type="character" w:customStyle="1" w:styleId="Titre2Car">
-    <w:name w:val="Titre 2 Car"/>
-    <w:basedOn w:val="Policepardfaut"/>
-    <w:link w:val="Titre2"/>
+  <w:style w:type="character" w:customStyle="1" w:styleId="Heading2Char">
+    <w:name w:val="Heading 2 Char"/>
+    <w:basedOn w:val="DefaultParagraphFont"/>
+    <w:link w:val="Heading2"/>
     <w:uiPriority w:val="9"/>
     <w:semiHidden/>
     <w:rsid w:val="003A66D9"/>
@@ -796,10 +797,10 @@
       <w:szCs w:val="32"/>
     </w:rPr>
   </w:style>
-  <w:style w:type="character" w:customStyle="1" w:styleId="Titre3Car">
-    <w:name w:val="Titre 3 Car"/>
-    <w:basedOn w:val="Policepardfaut"/>
-    <w:link w:val="Titre3"/>
+  <w:style w:type="character" w:customStyle="1" w:styleId="Heading3Char">
+    <w:name w:val="Heading 3 Char"/>
+    <w:basedOn w:val="DefaultParagraphFont"/>
+    <w:link w:val="Heading3"/>
     <w:uiPriority w:val="9"/>
     <w:semiHidden/>
     <w:rsid w:val="003A66D9"/>
@@ -810,10 +811,10 @@
       <w:szCs w:val="28"/>
     </w:rPr>
   </w:style>
-  <w:style w:type="character" w:customStyle="1" w:styleId="Titre4Car">
-    <w:name w:val="Titre 4 Car"/>
-    <w:basedOn w:val="Policepardfaut"/>
-    <w:link w:val="Titre4"/>
+  <w:style w:type="character" w:customStyle="1" w:styleId="Heading4Char">
+    <w:name w:val="Heading 4 Char"/>
+    <w:basedOn w:val="DefaultParagraphFont"/>
+    <w:link w:val="Heading4"/>
     <w:uiPriority w:val="9"/>
     <w:semiHidden/>
     <w:rsid w:val="003A66D9"/>
@@ -824,10 +825,10 @@
       <w:color w:val="0F4761" w:themeColor="accent1" w:themeShade="BF"/>
     </w:rPr>
   </w:style>
-  <w:style w:type="character" w:customStyle="1" w:styleId="Titre5Car">
-    <w:name w:val="Titre 5 Car"/>
-    <w:basedOn w:val="Policepardfaut"/>
-    <w:link w:val="Titre5"/>
+  <w:style w:type="character" w:customStyle="1" w:styleId="Heading5Char">
+    <w:name w:val="Heading 5 Char"/>
+    <w:basedOn w:val="DefaultParagraphFont"/>
+    <w:link w:val="Heading5"/>
     <w:uiPriority w:val="9"/>
     <w:semiHidden/>
     <w:rsid w:val="003A66D9"/>
@@ -836,10 +837,10 @@
       <w:color w:val="0F4761" w:themeColor="accent1" w:themeShade="BF"/>
     </w:rPr>
   </w:style>
-  <w:style w:type="character" w:customStyle="1" w:styleId="Titre6Car">
-    <w:name w:val="Titre 6 Car"/>
-    <w:basedOn w:val="Policepardfaut"/>
-    <w:link w:val="Titre6"/>
+  <w:style w:type="character" w:customStyle="1" w:styleId="Heading6Char">
+    <w:name w:val="Heading 6 Char"/>
+    <w:basedOn w:val="DefaultParagraphFont"/>
+    <w:link w:val="Heading6"/>
     <w:uiPriority w:val="9"/>
     <w:semiHidden/>
     <w:rsid w:val="003A66D9"/>
@@ -850,10 +851,10 @@
       <w:color w:val="595959" w:themeColor="text1" w:themeTint="A6"/>
     </w:rPr>
   </w:style>
-  <w:style w:type="character" w:customStyle="1" w:styleId="Titre7Car">
-    <w:name w:val="Titre 7 Car"/>
-    <w:basedOn w:val="Policepardfaut"/>
-    <w:link w:val="Titre7"/>
+  <w:style w:type="character" w:customStyle="1" w:styleId="Heading7Char">
+    <w:name w:val="Heading 7 Char"/>
+    <w:basedOn w:val="DefaultParagraphFont"/>
+    <w:link w:val="Heading7"/>
     <w:uiPriority w:val="9"/>
     <w:semiHidden/>
     <w:rsid w:val="003A66D9"/>
@@ -862,10 +863,10 @@
       <w:color w:val="595959" w:themeColor="text1" w:themeTint="A6"/>
     </w:rPr>
   </w:style>
-  <w:style w:type="character" w:customStyle="1" w:styleId="Titre8Car">
-    <w:name w:val="Titre 8 Car"/>
-    <w:basedOn w:val="Policepardfaut"/>
-    <w:link w:val="Titre8"/>
+  <w:style w:type="character" w:customStyle="1" w:styleId="Heading8Char">
+    <w:name w:val="Heading 8 Char"/>
+    <w:basedOn w:val="DefaultParagraphFont"/>
+    <w:link w:val="Heading8"/>
     <w:uiPriority w:val="9"/>
     <w:semiHidden/>
     <w:rsid w:val="003A66D9"/>
@@ -876,10 +877,10 @@
       <w:color w:val="272727" w:themeColor="text1" w:themeTint="D8"/>
     </w:rPr>
   </w:style>
-  <w:style w:type="character" w:customStyle="1" w:styleId="Titre9Car">
-    <w:name w:val="Titre 9 Car"/>
-    <w:basedOn w:val="Policepardfaut"/>
-    <w:link w:val="Titre9"/>
+  <w:style w:type="character" w:customStyle="1" w:styleId="Heading9Char">
+    <w:name w:val="Heading 9 Char"/>
+    <w:basedOn w:val="DefaultParagraphFont"/>
+    <w:link w:val="Heading9"/>
     <w:uiPriority w:val="9"/>
     <w:semiHidden/>
     <w:rsid w:val="003A66D9"/>
@@ -888,11 +889,11 @@
       <w:color w:val="272727" w:themeColor="text1" w:themeTint="D8"/>
     </w:rPr>
   </w:style>
-  <w:style w:type="paragraph" w:styleId="Titre">
+  <w:style w:type="paragraph" w:styleId="Title">
     <w:name w:val="Title"/>
     <w:basedOn w:val="Normal"/>
     <w:next w:val="Normal"/>
-    <w:link w:val="TitreCar"/>
+    <w:link w:val="TitleChar"/>
     <w:uiPriority w:val="10"/>
     <w:qFormat/>
     <w:rsid w:val="003A66D9"/>
@@ -908,10 +909,10 @@
       <w:szCs w:val="56"/>
     </w:rPr>
   </w:style>
-  <w:style w:type="character" w:customStyle="1" w:styleId="TitreCar">
-    <w:name w:val="Titre Car"/>
-    <w:basedOn w:val="Policepardfaut"/>
-    <w:link w:val="Titre"/>
+  <w:style w:type="character" w:customStyle="1" w:styleId="TitleChar">
+    <w:name w:val="Title Char"/>
+    <w:basedOn w:val="DefaultParagraphFont"/>
+    <w:link w:val="Title"/>
     <w:uiPriority w:val="10"/>
     <w:rsid w:val="003A66D9"/>
     <w:rPr>
@@ -922,11 +923,11 @@
       <w:szCs w:val="56"/>
     </w:rPr>
   </w:style>
-  <w:style w:type="paragraph" w:styleId="Sous-titre">
+  <w:style w:type="paragraph" w:styleId="Subtitle">
     <w:name w:val="Subtitle"/>
     <w:basedOn w:val="Normal"/>
     <w:next w:val="Normal"/>
-    <w:link w:val="Sous-titreCar"/>
+    <w:link w:val="SubtitleChar"/>
     <w:uiPriority w:val="11"/>
     <w:qFormat/>
     <w:rsid w:val="003A66D9"/>
@@ -943,10 +944,10 @@
       <w:szCs w:val="28"/>
     </w:rPr>
   </w:style>
-  <w:style w:type="character" w:customStyle="1" w:styleId="Sous-titreCar">
-    <w:name w:val="Sous-titre Car"/>
-    <w:basedOn w:val="Policepardfaut"/>
-    <w:link w:val="Sous-titre"/>
+  <w:style w:type="character" w:customStyle="1" w:styleId="SubtitleChar">
+    <w:name w:val="Subtitle Char"/>
+    <w:basedOn w:val="DefaultParagraphFont"/>
+    <w:link w:val="Subtitle"/>
     <w:uiPriority w:val="11"/>
     <w:rsid w:val="003A66D9"/>
     <w:rPr>
@@ -957,11 +958,11 @@
       <w:szCs w:val="28"/>
     </w:rPr>
   </w:style>
-  <w:style w:type="paragraph" w:styleId="Citation">
+  <w:style w:type="paragraph" w:styleId="Quote">
     <w:name w:val="Quote"/>
     <w:basedOn w:val="Normal"/>
     <w:next w:val="Normal"/>
-    <w:link w:val="CitationCar"/>
+    <w:link w:val="QuoteChar"/>
     <w:uiPriority w:val="29"/>
     <w:qFormat/>
     <w:rsid w:val="003A66D9"/>
@@ -975,10 +976,10 @@
       <w:color w:val="404040" w:themeColor="text1" w:themeTint="BF"/>
     </w:rPr>
   </w:style>
-  <w:style w:type="character" w:customStyle="1" w:styleId="CitationCar">
-    <w:name w:val="Citation Car"/>
-    <w:basedOn w:val="Policepardfaut"/>
-    <w:link w:val="Citation"/>
+  <w:style w:type="character" w:customStyle="1" w:styleId="QuoteChar">
+    <w:name w:val="Quote Char"/>
+    <w:basedOn w:val="DefaultParagraphFont"/>
+    <w:link w:val="Quote"/>
     <w:uiPriority w:val="29"/>
     <w:rsid w:val="003A66D9"/>
     <w:rPr>
@@ -987,7 +988,7 @@
       <w:color w:val="404040" w:themeColor="text1" w:themeTint="BF"/>
     </w:rPr>
   </w:style>
-  <w:style w:type="paragraph" w:styleId="Paragraphedeliste">
+  <w:style w:type="paragraph" w:styleId="ListParagraph">
     <w:name w:val="List Paragraph"/>
     <w:basedOn w:val="Normal"/>
     <w:uiPriority w:val="34"/>
@@ -998,9 +999,9 @@
       <w:contextualSpacing/>
     </w:pPr>
   </w:style>
-  <w:style w:type="character" w:styleId="Accentuationintense">
+  <w:style w:type="character" w:styleId="IntenseEmphasis">
     <w:name w:val="Intense Emphasis"/>
-    <w:basedOn w:val="Policepardfaut"/>
+    <w:basedOn w:val="DefaultParagraphFont"/>
     <w:uiPriority w:val="21"/>
     <w:qFormat/>
     <w:rsid w:val="003A66D9"/>
@@ -1010,11 +1011,11 @@
       <w:color w:val="0F4761" w:themeColor="accent1" w:themeShade="BF"/>
     </w:rPr>
   </w:style>
-  <w:style w:type="paragraph" w:styleId="Citationintense">
+  <w:style w:type="paragraph" w:styleId="IntenseQuote">
     <w:name w:val="Intense Quote"/>
     <w:basedOn w:val="Normal"/>
     <w:next w:val="Normal"/>
-    <w:link w:val="CitationintenseCar"/>
+    <w:link w:val="IntenseQuoteChar"/>
     <w:uiPriority w:val="30"/>
     <w:qFormat/>
     <w:rsid w:val="003A66D9"/>
@@ -1033,10 +1034,10 @@
       <w:color w:val="0F4761" w:themeColor="accent1" w:themeShade="BF"/>
     </w:rPr>
   </w:style>
-  <w:style w:type="character" w:customStyle="1" w:styleId="CitationintenseCar">
-    <w:name w:val="Citation intense Car"/>
-    <w:basedOn w:val="Policepardfaut"/>
-    <w:link w:val="Citationintense"/>
+  <w:style w:type="character" w:customStyle="1" w:styleId="IntenseQuoteChar">
+    <w:name w:val="Intense Quote Char"/>
+    <w:basedOn w:val="DefaultParagraphFont"/>
+    <w:link w:val="IntenseQuote"/>
     <w:uiPriority w:val="30"/>
     <w:rsid w:val="003A66D9"/>
     <w:rPr>
@@ -1045,9 +1046,9 @@
       <w:color w:val="0F4761" w:themeColor="accent1" w:themeShade="BF"/>
     </w:rPr>
   </w:style>
-  <w:style w:type="character" w:styleId="Rfrenceintense">
+  <w:style w:type="character" w:styleId="IntenseReference">
     <w:name w:val="Intense Reference"/>
-    <w:basedOn w:val="Policepardfaut"/>
+    <w:basedOn w:val="DefaultParagraphFont"/>
     <w:uiPriority w:val="32"/>
     <w:qFormat/>
     <w:rsid w:val="003A66D9"/>
@@ -1358,6 +1359,23 @@
 </file>
 
 <file path=customXml/item1.xml><?xml version="1.0" encoding="utf-8"?>
+<p:properties xmlns:p="http://schemas.microsoft.com/office/2006/metadata/properties" xmlns:xsi="http://www.w3.org/2001/XMLSchema-instance" xmlns:pc="http://schemas.microsoft.com/office/infopath/2007/PartnerControls">
+  <documentManagement>
+    <_activity xmlns="788db565-50b5-4798-bddf-d7ad3d7e15a0" xsi:nil="true"/>
+  </documentManagement>
+</p:properties>
+</file>
+
+<file path=customXml/item2.xml><?xml version="1.0" encoding="utf-8"?>
+<?mso-contentType ?>
+<FormTemplates xmlns="http://schemas.microsoft.com/sharepoint/v3/contenttype/forms">
+  <Display>DocumentLibraryForm</Display>
+  <Edit>DocumentLibraryForm</Edit>
+  <New>DocumentLibraryForm</New>
+</FormTemplates>
+</file>
+
+<file path=customXml/item3.xml><?xml version="1.0" encoding="utf-8"?>
 <ct:contentTypeSchema xmlns:ct="http://schemas.microsoft.com/office/2006/metadata/contentType" xmlns:ma="http://schemas.microsoft.com/office/2006/metadata/properties/metaAttributes" ct:_="" ma:_="" ma:contentTypeName="Document" ma:contentTypeID="0x01010040F5C5E6D7E50847BB3A52FB2AEA9047" ma:contentTypeVersion="15" ma:contentTypeDescription="Create a new document." ma:contentTypeScope="" ma:versionID="c86a4af3e638427e838b767bf4050275">
   <xsd:schema xmlns:xsd="http://www.w3.org/2001/XMLSchema" xmlns:xs="http://www.w3.org/2001/XMLSchema" xmlns:p="http://schemas.microsoft.com/office/2006/metadata/properties" xmlns:ns3="788db565-50b5-4798-bddf-d7ad3d7e15a0" xmlns:ns4="b5a5d230-993b-4110-846f-e7dd41815245" targetNamespace="http://schemas.microsoft.com/office/2006/metadata/properties" ma:root="true" ma:fieldsID="deae147133b9f26f1f4c4c984c0be132" ns3:_="" ns4:_="">
     <xsd:import namespace="788db565-50b5-4798-bddf-d7ad3d7e15a0"/>
@@ -1590,24 +1608,25 @@
 </ct:contentTypeSchema>
 </file>
 
-<file path=customXml/item2.xml><?xml version="1.0" encoding="utf-8"?>
-<?mso-contentType ?>
-<FormTemplates xmlns="http://schemas.microsoft.com/sharepoint/v3/contenttype/forms">
-  <Display>DocumentLibraryForm</Display>
-  <Edit>DocumentLibraryForm</Edit>
-  <New>DocumentLibraryForm</New>
-</FormTemplates>
+<file path=customXml/itemProps1.xml><?xml version="1.0" encoding="utf-8"?>
+<ds:datastoreItem xmlns:ds="http://schemas.openxmlformats.org/officeDocument/2006/customXml" ds:itemID="{22AC8A6E-0559-4079-9D38-5B4B13ACCAE5}">
+  <ds:schemaRefs>
+    <ds:schemaRef ds:uri="http://schemas.microsoft.com/office/2006/metadata/properties"/>
+    <ds:schemaRef ds:uri="http://schemas.microsoft.com/office/infopath/2007/PartnerControls"/>
+    <ds:schemaRef ds:uri="788db565-50b5-4798-bddf-d7ad3d7e15a0"/>
+  </ds:schemaRefs>
+</ds:datastoreItem>
 </file>
 
-<file path=customXml/item3.xml><?xml version="1.0" encoding="utf-8"?>
-<p:properties xmlns:p="http://schemas.microsoft.com/office/2006/metadata/properties" xmlns:xsi="http://www.w3.org/2001/XMLSchema-instance" xmlns:pc="http://schemas.microsoft.com/office/infopath/2007/PartnerControls">
-  <documentManagement>
-    <_activity xmlns="788db565-50b5-4798-bddf-d7ad3d7e15a0" xsi:nil="true"/>
-  </documentManagement>
-</p:properties>
+<file path=customXml/itemProps2.xml><?xml version="1.0" encoding="utf-8"?>
+<ds:datastoreItem xmlns:ds="http://schemas.openxmlformats.org/officeDocument/2006/customXml" ds:itemID="{6DB8C5C2-2EEA-4ADA-8557-6B7F28B31574}">
+  <ds:schemaRefs>
+    <ds:schemaRef ds:uri="http://schemas.microsoft.com/sharepoint/v3/contenttype/forms"/>
+  </ds:schemaRefs>
+</ds:datastoreItem>
 </file>
 
-<file path=customXml/itemProps1.xml><?xml version="1.0" encoding="utf-8"?>
+<file path=customXml/itemProps3.xml><?xml version="1.0" encoding="utf-8"?>
 <ds:datastoreItem xmlns:ds="http://schemas.openxmlformats.org/officeDocument/2006/customXml" ds:itemID="{8BACCC20-1137-44DD-AB58-793812120B6B}">
   <ds:schemaRefs>
     <ds:schemaRef ds:uri="http://schemas.microsoft.com/office/2006/metadata/contentType"/>
@@ -1624,29 +1643,4 @@
     <ds:schemaRef ds:uri="http://schemas.microsoft.com/internal/obd"/>
   </ds:schemaRefs>
 </ds:datastoreItem>
-</file>
-
-<file path=customXml/itemProps2.xml><?xml version="1.0" encoding="utf-8"?>
-<ds:datastoreItem xmlns:ds="http://schemas.openxmlformats.org/officeDocument/2006/customXml" ds:itemID="{6DB8C5C2-2EEA-4ADA-8557-6B7F28B31574}">
-  <ds:schemaRefs>
-    <ds:schemaRef ds:uri="http://schemas.microsoft.com/sharepoint/v3/contenttype/forms"/>
-  </ds:schemaRefs>
-</ds:datastoreItem>
-</file>
-
-<file path=customXml/itemProps3.xml><?xml version="1.0" encoding="utf-8"?>
-<ds:datastoreItem xmlns:ds="http://schemas.openxmlformats.org/officeDocument/2006/customXml" ds:itemID="{22AC8A6E-0559-4079-9D38-5B4B13ACCAE5}">
-  <ds:schemaRefs>
-    <ds:schemaRef ds:uri="http://schemas.microsoft.com/office/infopath/2007/PartnerControls"/>
-    <ds:schemaRef ds:uri="http://schemas.microsoft.com/office/2006/documentManagement/types"/>
-    <ds:schemaRef ds:uri="http://purl.org/dc/elements/1.1/"/>
-    <ds:schemaRef ds:uri="http://purl.org/dc/terms/"/>
-    <ds:schemaRef ds:uri="b5a5d230-993b-4110-846f-e7dd41815245"/>
-    <ds:schemaRef ds:uri="788db565-50b5-4798-bddf-d7ad3d7e15a0"/>
-    <ds:schemaRef ds:uri="http://purl.org/dc/dcmitype/"/>
-    <ds:schemaRef ds:uri="http://schemas.openxmlformats.org/package/2006/metadata/core-properties"/>
-    <ds:schemaRef ds:uri="http://schemas.microsoft.com/office/2006/metadata/properties"/>
-    <ds:schemaRef ds:uri="http://www.w3.org/XML/1998/namespace"/>
-  </ds:schemaRefs>
-</ds:datastoreItem>
 </file>
</xml_diff>